<commit_message>
Updated usabilty rapports and drejebog
</commit_message>
<xml_diff>
--- a/Drejebog_1.docx
+++ b/Drejebog_1.docx
@@ -40,25 +40,7 @@
           <w:color w:val="000000"/>
           <w:lang w:val="da-DK" w:eastAsia="da-DK"/>
         </w:rPr>
-        <w:t xml:space="preserve">Rens Internetbrowserens hukommelse (cache, historik, </w:t>
-      </w:r>
-      <w:proofErr w:type="spellStart"/>
-      <w:r>
-        <w:rPr>
-          <w:rFonts w:eastAsia="Times New Roman" w:cs="Arial"/>
-          <w:color w:val="000000"/>
-          <w:lang w:val="da-DK" w:eastAsia="da-DK"/>
-        </w:rPr>
-        <w:t>autocomplete</w:t>
-      </w:r>
-      <w:proofErr w:type="spellEnd"/>
-      <w:r>
-        <w:rPr>
-          <w:rFonts w:eastAsia="Times New Roman" w:cs="Arial"/>
-          <w:color w:val="000000"/>
-          <w:lang w:val="da-DK" w:eastAsia="da-DK"/>
-        </w:rPr>
-        <w:t>).</w:t>
+        <w:t>Rens Internetbrowserens hukommelse (cache, historik, autocomplete).</w:t>
       </w:r>
     </w:p>
     <w:p>
@@ -103,7 +85,6 @@
         </w:rPr>
       </w:pPr>
       <w:bookmarkStart w:id="1" w:name="_Toc447881033"/>
-      <w:proofErr w:type="spellStart"/>
       <w:r>
         <w:rPr>
           <w:rFonts w:eastAsia="Times New Roman"/>
@@ -112,7 +93,6 @@
         <w:t>Introduktion</w:t>
       </w:r>
       <w:bookmarkEnd w:id="1"/>
-      <w:proofErr w:type="spellEnd"/>
     </w:p>
     <w:p>
       <w:pPr>
@@ -134,25 +114,7 @@
           <w:color w:val="000000"/>
           <w:lang w:val="da-DK" w:eastAsia="da-DK"/>
         </w:rPr>
-        <w:t xml:space="preserve">Vi er datalogi-studerende fra Københavns Universitet. Vi vil gerne teste en </w:t>
-      </w:r>
-      <w:proofErr w:type="spellStart"/>
-      <w:r>
-        <w:rPr>
-          <w:rFonts w:eastAsia="Times New Roman" w:cs="Arial"/>
-          <w:color w:val="000000"/>
-          <w:lang w:val="da-DK" w:eastAsia="da-DK"/>
-        </w:rPr>
-        <w:t>webapp</w:t>
-      </w:r>
-      <w:proofErr w:type="spellEnd"/>
-      <w:r>
-        <w:rPr>
-          <w:rFonts w:eastAsia="Times New Roman" w:cs="Arial"/>
-          <w:color w:val="000000"/>
-          <w:lang w:val="da-DK" w:eastAsia="da-DK"/>
-        </w:rPr>
-        <w:t>, og for at gøre dette har vi brug for din hjælp.</w:t>
+        <w:t>Vi er datalogi-studerende fra Københavns Universitet. Vi vil gerne teste en webapp, og for at gøre dette har vi brug for din hjælp.</w:t>
       </w:r>
     </w:p>
     <w:p>
@@ -267,25 +229,7 @@
           <w:color w:val="000000"/>
           <w:lang w:val="da-DK" w:eastAsia="da-DK"/>
         </w:rPr>
-        <w:t xml:space="preserve">Husk at vi tester </w:t>
-      </w:r>
-      <w:proofErr w:type="spellStart"/>
-      <w:r>
-        <w:rPr>
-          <w:rFonts w:eastAsia="Times New Roman" w:cs="Arial"/>
-          <w:color w:val="000000"/>
-          <w:lang w:val="da-DK" w:eastAsia="da-DK"/>
-        </w:rPr>
-        <w:t>webappen</w:t>
-      </w:r>
-      <w:proofErr w:type="spellEnd"/>
-      <w:r>
-        <w:rPr>
-          <w:rFonts w:eastAsia="Times New Roman" w:cs="Arial"/>
-          <w:color w:val="000000"/>
-          <w:lang w:val="da-DK" w:eastAsia="da-DK"/>
-        </w:rPr>
-        <w:t xml:space="preserve"> og ikke dig.</w:t>
+        <w:t>Husk at vi tester webappen og ikke dig.</w:t>
       </w:r>
     </w:p>
     <w:p>
@@ -302,59 +246,13 @@
           <w:lang w:eastAsia="da-DK"/>
         </w:rPr>
       </w:pPr>
-      <w:proofErr w:type="spellStart"/>
       <w:r>
         <w:rPr>
           <w:rFonts w:eastAsia="Times New Roman" w:cs="Arial"/>
           <w:color w:val="000000"/>
           <w:lang w:eastAsia="da-DK"/>
         </w:rPr>
-        <w:t>Har</w:t>
-      </w:r>
-      <w:proofErr w:type="spellEnd"/>
-      <w:r>
-        <w:rPr>
-          <w:rFonts w:eastAsia="Times New Roman" w:cs="Arial"/>
-          <w:color w:val="000000"/>
-          <w:lang w:eastAsia="da-DK"/>
-        </w:rPr>
-        <w:t xml:space="preserve"> du </w:t>
-      </w:r>
-      <w:proofErr w:type="spellStart"/>
-      <w:r>
-        <w:rPr>
-          <w:rFonts w:eastAsia="Times New Roman" w:cs="Arial"/>
-          <w:color w:val="000000"/>
-          <w:lang w:eastAsia="da-DK"/>
-        </w:rPr>
-        <w:t>nogle</w:t>
-      </w:r>
-      <w:proofErr w:type="spellEnd"/>
-      <w:r>
-        <w:rPr>
-          <w:rFonts w:eastAsia="Times New Roman" w:cs="Arial"/>
-          <w:color w:val="000000"/>
-          <w:lang w:eastAsia="da-DK"/>
-        </w:rPr>
-        <w:t xml:space="preserve"> </w:t>
-      </w:r>
-      <w:proofErr w:type="spellStart"/>
-      <w:r>
-        <w:rPr>
-          <w:rFonts w:eastAsia="Times New Roman" w:cs="Arial"/>
-          <w:color w:val="000000"/>
-          <w:lang w:eastAsia="da-DK"/>
-        </w:rPr>
-        <w:t>spørgsmål</w:t>
-      </w:r>
-      <w:proofErr w:type="spellEnd"/>
-      <w:r>
-        <w:rPr>
-          <w:rFonts w:eastAsia="Times New Roman" w:cs="Arial"/>
-          <w:color w:val="000000"/>
-          <w:lang w:eastAsia="da-DK"/>
-        </w:rPr>
-        <w:t>?</w:t>
+        <w:t>Har du nogle spørgsmål?</w:t>
       </w:r>
     </w:p>
     <w:p>
@@ -388,23 +286,7 @@
           <w:rFonts w:eastAsia="Times New Roman"/>
           <w:lang w:eastAsia="da-DK"/>
         </w:rPr>
-        <w:t xml:space="preserve">Interview </w:t>
-      </w:r>
-      <w:proofErr w:type="spellStart"/>
-      <w:r>
-        <w:rPr>
-          <w:rFonts w:eastAsia="Times New Roman"/>
-          <w:lang w:eastAsia="da-DK"/>
-        </w:rPr>
-        <w:t>før</w:t>
-      </w:r>
-      <w:proofErr w:type="spellEnd"/>
-      <w:r>
-        <w:rPr>
-          <w:rFonts w:eastAsia="Times New Roman"/>
-          <w:lang w:eastAsia="da-DK"/>
-        </w:rPr>
-        <w:t xml:space="preserve"> test</w:t>
+        <w:t>Interview før test</w:t>
       </w:r>
       <w:bookmarkEnd w:id="2"/>
     </w:p>
@@ -428,36 +310,8 @@
           <w:color w:val="000000"/>
           <w:lang w:eastAsia="da-DK"/>
         </w:rPr>
-        <w:t xml:space="preserve">Om </w:t>
-      </w:r>
-      <w:proofErr w:type="spellStart"/>
-      <w:r>
-        <w:rPr>
-          <w:rFonts w:eastAsia="Times New Roman" w:cs="Arial"/>
-          <w:color w:val="000000"/>
-          <w:lang w:eastAsia="da-DK"/>
-        </w:rPr>
-        <w:t>testdeltageren</w:t>
-      </w:r>
-      <w:proofErr w:type="spellEnd"/>
-      <w:r>
-        <w:rPr>
-          <w:rFonts w:eastAsia="Times New Roman" w:cs="Arial"/>
-          <w:color w:val="000000"/>
-          <w:lang w:eastAsia="da-DK"/>
-        </w:rPr>
-        <w:t xml:space="preserve">: Alder, </w:t>
-      </w:r>
-      <w:proofErr w:type="spellStart"/>
-      <w:r>
-        <w:rPr>
-          <w:rFonts w:eastAsia="Times New Roman" w:cs="Arial"/>
-          <w:color w:val="000000"/>
-          <w:lang w:eastAsia="da-DK"/>
-        </w:rPr>
-        <w:t>beskæftigelse</w:t>
-      </w:r>
-      <w:proofErr w:type="spellEnd"/>
+        <w:t>Om testdeltageren: Alder, beskæftigelse</w:t>
+      </w:r>
     </w:p>
     <w:p>
       <w:pPr>
@@ -525,61 +379,7 @@
           <w:color w:val="000000"/>
           <w:lang w:val="da-DK" w:eastAsia="da-DK"/>
         </w:rPr>
-        <w:t xml:space="preserve">Testen handler om </w:t>
-      </w:r>
-      <w:proofErr w:type="spellStart"/>
-      <w:r>
-        <w:rPr>
-          <w:rFonts w:eastAsia="Times New Roman" w:cs="Arial"/>
-          <w:color w:val="000000"/>
-          <w:lang w:val="da-DK" w:eastAsia="da-DK"/>
-        </w:rPr>
-        <w:t>webappen</w:t>
-      </w:r>
-      <w:proofErr w:type="spellEnd"/>
-      <w:r>
-        <w:rPr>
-          <w:rFonts w:eastAsia="Times New Roman" w:cs="Arial"/>
-          <w:color w:val="000000"/>
-          <w:lang w:val="da-DK" w:eastAsia="da-DK"/>
-        </w:rPr>
-        <w:t xml:space="preserve"> ”</w:t>
-      </w:r>
-      <w:proofErr w:type="spellStart"/>
-      <w:r>
-        <w:rPr>
-          <w:rFonts w:eastAsia="Times New Roman" w:cs="Arial"/>
-          <w:color w:val="000000"/>
-          <w:lang w:val="da-DK" w:eastAsia="da-DK"/>
-        </w:rPr>
-        <w:t>Breakfast</w:t>
-      </w:r>
-      <w:proofErr w:type="spellEnd"/>
-      <w:r>
-        <w:rPr>
-          <w:rFonts w:eastAsia="Times New Roman" w:cs="Arial"/>
-          <w:color w:val="000000"/>
-          <w:lang w:val="da-DK" w:eastAsia="da-DK"/>
-        </w:rPr>
-        <w:t xml:space="preserve"> Management”, der er en simpel </w:t>
-      </w:r>
-      <w:proofErr w:type="spellStart"/>
-      <w:r>
-        <w:rPr>
-          <w:rFonts w:eastAsia="Times New Roman" w:cs="Arial"/>
-          <w:color w:val="000000"/>
-          <w:lang w:val="da-DK" w:eastAsia="da-DK"/>
-        </w:rPr>
-        <w:t>webapp</w:t>
-      </w:r>
-      <w:proofErr w:type="spellEnd"/>
-      <w:r>
-        <w:rPr>
-          <w:rFonts w:eastAsia="Times New Roman" w:cs="Arial"/>
-          <w:color w:val="000000"/>
-          <w:lang w:val="da-DK" w:eastAsia="da-DK"/>
-        </w:rPr>
-        <w:t xml:space="preserve"> til at administrere en morgenmadsplan på arbejdspladsen (eller lignende), hvor medarbejderne skiftes til at købe ind til morgenmad f.eks. hver fredag.</w:t>
+        <w:t>Testen handler om webappen ”Breakfast Management”, der er en simpel webapp til at administrere en morgenmadsplan på arbejdspladsen (eller lignende), hvor medarbejderne skiftes til at købe ind til morgenmad f.eks. hver fredag.</w:t>
       </w:r>
     </w:p>
     <w:p>
@@ -654,7 +454,6 @@
         </w:rPr>
       </w:pPr>
       <w:bookmarkStart w:id="3" w:name="_Toc447881035"/>
-      <w:proofErr w:type="spellStart"/>
       <w:r>
         <w:rPr>
           <w:rFonts w:eastAsia="Times New Roman"/>
@@ -663,7 +462,6 @@
         <w:t>Testopgaver</w:t>
       </w:r>
       <w:bookmarkEnd w:id="3"/>
-      <w:proofErr w:type="spellEnd"/>
     </w:p>
     <w:p>
       <w:pPr>
@@ -725,25 +523,7 @@
           <w:color w:val="000000"/>
           <w:lang w:val="da-DK" w:eastAsia="da-DK"/>
         </w:rPr>
-        <w:t>Korrekt: Klik ”</w:t>
-      </w:r>
-      <w:proofErr w:type="gramStart"/>
-      <w:r>
-        <w:rPr>
-          <w:rFonts w:eastAsia="Times New Roman" w:cs="Arial"/>
-          <w:color w:val="000000"/>
-          <w:lang w:val="da-DK" w:eastAsia="da-DK"/>
-        </w:rPr>
-        <w:t>Registrer?”</w:t>
-      </w:r>
-      <w:proofErr w:type="gramEnd"/>
-      <w:r>
-        <w:rPr>
-          <w:rFonts w:eastAsia="Times New Roman" w:cs="Arial"/>
-          <w:color w:val="000000"/>
-          <w:lang w:val="da-DK" w:eastAsia="da-DK"/>
-        </w:rPr>
-        <w:t xml:space="preserve"> -&gt; skriv valgfrit brugernavn og kode -&gt; klik ”Registrer”.</w:t>
+        <w:t>Korrekt: Klik ”Registrer?” -&gt; skriv valgfrit brugernavn og kode -&gt; klik ”Registrer”.</w:t>
       </w:r>
     </w:p>
     <w:p>
@@ -756,23 +536,13 @@
           <w:lang w:eastAsia="da-DK"/>
         </w:rPr>
       </w:pPr>
-      <w:proofErr w:type="spellStart"/>
       <w:r>
         <w:rPr>
           <w:rFonts w:eastAsia="Times New Roman" w:cs="Arial"/>
           <w:color w:val="000000"/>
           <w:lang w:eastAsia="da-DK"/>
         </w:rPr>
-        <w:t>Tidsgrænse</w:t>
-      </w:r>
-      <w:proofErr w:type="spellEnd"/>
-      <w:r>
-        <w:rPr>
-          <w:rFonts w:eastAsia="Times New Roman" w:cs="Arial"/>
-          <w:color w:val="000000"/>
-          <w:lang w:eastAsia="da-DK"/>
-        </w:rPr>
-        <w:t>: 5 min.</w:t>
+        <w:t>Tidsgrænse: 5 min.</w:t>
       </w:r>
     </w:p>
     <w:p>
@@ -835,25 +605,7 @@
           <w:color w:val="000000"/>
           <w:lang w:val="da-DK" w:eastAsia="da-DK"/>
         </w:rPr>
-        <w:t xml:space="preserve">Korrekt: Klik ”Deltagere” -&gt; skriv persons navn OG </w:t>
-      </w:r>
-      <w:proofErr w:type="spellStart"/>
-      <w:r>
-        <w:rPr>
-          <w:rFonts w:eastAsia="Times New Roman" w:cs="Arial"/>
-          <w:color w:val="000000"/>
-          <w:lang w:val="da-DK" w:eastAsia="da-DK"/>
-        </w:rPr>
-        <w:t>email</w:t>
-      </w:r>
-      <w:proofErr w:type="spellEnd"/>
-      <w:r>
-        <w:rPr>
-          <w:rFonts w:eastAsia="Times New Roman" w:cs="Arial"/>
-          <w:color w:val="000000"/>
-          <w:lang w:val="da-DK" w:eastAsia="da-DK"/>
-        </w:rPr>
-        <w:t xml:space="preserve"> -&gt; tryk ”Send”.</w:t>
+        <w:t>Korrekt: Klik ”Deltagere” -&gt; skriv persons navn OG email -&gt; tryk ”Send”.</w:t>
       </w:r>
     </w:p>
     <w:p>
@@ -867,23 +619,13 @@
           <w:lang w:eastAsia="da-DK"/>
         </w:rPr>
       </w:pPr>
-      <w:proofErr w:type="spellStart"/>
       <w:r>
         <w:rPr>
           <w:rFonts w:eastAsia="Times New Roman" w:cs="Arial"/>
           <w:color w:val="000000"/>
           <w:lang w:eastAsia="da-DK"/>
         </w:rPr>
-        <w:t>Tidsgrænse</w:t>
-      </w:r>
-      <w:proofErr w:type="spellEnd"/>
-      <w:r>
-        <w:rPr>
-          <w:rFonts w:eastAsia="Times New Roman" w:cs="Arial"/>
-          <w:color w:val="000000"/>
-          <w:lang w:eastAsia="da-DK"/>
-        </w:rPr>
-        <w:t>: 5 min.</w:t>
+        <w:t>Tidsgrænse: 5 min.</w:t>
       </w:r>
     </w:p>
     <w:p>
@@ -976,23 +718,13 @@
           <w:lang w:eastAsia="da-DK"/>
         </w:rPr>
       </w:pPr>
-      <w:proofErr w:type="spellStart"/>
       <w:r>
         <w:rPr>
           <w:rFonts w:eastAsia="Times New Roman" w:cs="Arial"/>
           <w:color w:val="000000"/>
           <w:lang w:eastAsia="da-DK"/>
         </w:rPr>
-        <w:t>Tidsgrænse</w:t>
-      </w:r>
-      <w:proofErr w:type="spellEnd"/>
-      <w:r>
-        <w:rPr>
-          <w:rFonts w:eastAsia="Times New Roman" w:cs="Arial"/>
-          <w:color w:val="000000"/>
-          <w:lang w:eastAsia="da-DK"/>
-        </w:rPr>
-        <w:t>: 5 min.</w:t>
+        <w:t>Tidsgrænse: 5 min.</w:t>
       </w:r>
     </w:p>
     <w:p>
@@ -1070,23 +802,13 @@
           <w:lang w:eastAsia="da-DK"/>
         </w:rPr>
       </w:pPr>
-      <w:proofErr w:type="spellStart"/>
       <w:r>
         <w:rPr>
           <w:rFonts w:eastAsia="Times New Roman" w:cs="Arial"/>
           <w:color w:val="000000"/>
           <w:lang w:eastAsia="da-DK"/>
         </w:rPr>
-        <w:t>Tidsgrænse</w:t>
-      </w:r>
-      <w:proofErr w:type="spellEnd"/>
-      <w:r>
-        <w:rPr>
-          <w:rFonts w:eastAsia="Times New Roman" w:cs="Arial"/>
-          <w:color w:val="000000"/>
-          <w:lang w:eastAsia="da-DK"/>
-        </w:rPr>
-        <w:t>: 3 min.</w:t>
+        <w:t>Tidsgrænse: 3 min.</w:t>
       </w:r>
     </w:p>
     <w:p>
@@ -1163,23 +885,13 @@
           <w:lang w:eastAsia="da-DK"/>
         </w:rPr>
       </w:pPr>
-      <w:proofErr w:type="spellStart"/>
       <w:r>
         <w:rPr>
           <w:rFonts w:eastAsia="Times New Roman" w:cs="Arial"/>
           <w:color w:val="000000"/>
           <w:lang w:eastAsia="da-DK"/>
         </w:rPr>
-        <w:t>Tidsgrænse</w:t>
-      </w:r>
-      <w:proofErr w:type="spellEnd"/>
-      <w:r>
-        <w:rPr>
-          <w:rFonts w:eastAsia="Times New Roman" w:cs="Arial"/>
-          <w:color w:val="000000"/>
-          <w:lang w:eastAsia="da-DK"/>
-        </w:rPr>
-        <w:t>: 2 min.</w:t>
+        <w:t>Tidsgrænse: 2 min.</w:t>
       </w:r>
     </w:p>
     <w:p>
@@ -1222,43 +934,7 @@
           <w:color w:val="000000"/>
           <w:lang w:val="da-DK" w:eastAsia="da-DK"/>
         </w:rPr>
-        <w:t xml:space="preserve">Opgave: Du har skiftet </w:t>
-      </w:r>
-      <w:proofErr w:type="spellStart"/>
-      <w:r>
-        <w:rPr>
-          <w:rFonts w:eastAsia="Times New Roman" w:cs="Arial"/>
-          <w:color w:val="000000"/>
-          <w:lang w:val="da-DK" w:eastAsia="da-DK"/>
-        </w:rPr>
-        <w:t>email</w:t>
-      </w:r>
-      <w:proofErr w:type="spellEnd"/>
-      <w:r>
-        <w:rPr>
-          <w:rFonts w:eastAsia="Times New Roman" w:cs="Arial"/>
-          <w:color w:val="000000"/>
-          <w:lang w:val="da-DK" w:eastAsia="da-DK"/>
-        </w:rPr>
-        <w:t xml:space="preserve">. Rediger </w:t>
-      </w:r>
-      <w:proofErr w:type="spellStart"/>
-      <w:r>
-        <w:rPr>
-          <w:rFonts w:eastAsia="Times New Roman" w:cs="Arial"/>
-          <w:color w:val="000000"/>
-          <w:lang w:val="da-DK" w:eastAsia="da-DK"/>
-        </w:rPr>
-        <w:t>email</w:t>
-      </w:r>
-      <w:proofErr w:type="spellEnd"/>
-      <w:r>
-        <w:rPr>
-          <w:rFonts w:eastAsia="Times New Roman" w:cs="Arial"/>
-          <w:color w:val="000000"/>
-          <w:lang w:val="da-DK" w:eastAsia="da-DK"/>
-        </w:rPr>
-        <w:t xml:space="preserve"> for dig selv.</w:t>
+        <w:t>Opgave: Du har skiftet email. Rediger email for dig selv.</w:t>
       </w:r>
     </w:p>
     <w:p>
@@ -1278,25 +954,7 @@
           <w:color w:val="000000"/>
           <w:lang w:val="da-DK" w:eastAsia="da-DK"/>
         </w:rPr>
-        <w:t xml:space="preserve">Korrekt: Klik ”Deltagere” -&gt; tryk ”ret” på valgte person -&gt; ændre </w:t>
-      </w:r>
-      <w:proofErr w:type="spellStart"/>
-      <w:r>
-        <w:rPr>
-          <w:rFonts w:eastAsia="Times New Roman" w:cs="Arial"/>
-          <w:color w:val="000000"/>
-          <w:lang w:val="da-DK" w:eastAsia="da-DK"/>
-        </w:rPr>
-        <w:t>email</w:t>
-      </w:r>
-      <w:proofErr w:type="spellEnd"/>
-      <w:r>
-        <w:rPr>
-          <w:rFonts w:eastAsia="Times New Roman" w:cs="Arial"/>
-          <w:color w:val="000000"/>
-          <w:lang w:val="da-DK" w:eastAsia="da-DK"/>
-        </w:rPr>
-        <w:t xml:space="preserve"> -&gt; tryk ”gem”.</w:t>
+        <w:t>Korrekt: Klik ”Deltagere” -&gt; tryk ”ret” på valgte person -&gt; ændre email -&gt; tryk ”gem”.</w:t>
       </w:r>
     </w:p>
     <w:p>
@@ -1310,23 +968,13 @@
           <w:lang w:eastAsia="da-DK"/>
         </w:rPr>
       </w:pPr>
-      <w:proofErr w:type="spellStart"/>
       <w:r>
         <w:rPr>
           <w:rFonts w:eastAsia="Times New Roman" w:cs="Arial"/>
           <w:color w:val="000000"/>
           <w:lang w:eastAsia="da-DK"/>
         </w:rPr>
-        <w:t>Tidsgrænse</w:t>
-      </w:r>
-      <w:proofErr w:type="spellEnd"/>
-      <w:r>
-        <w:rPr>
-          <w:rFonts w:eastAsia="Times New Roman" w:cs="Arial"/>
-          <w:color w:val="000000"/>
-          <w:lang w:eastAsia="da-DK"/>
-        </w:rPr>
-        <w:t>: 2 min.</w:t>
+        <w:t>Tidsgrænse: 2 min.</w:t>
       </w:r>
     </w:p>
     <w:p>
@@ -1427,23 +1075,13 @@
           <w:lang w:eastAsia="da-DK"/>
         </w:rPr>
       </w:pPr>
-      <w:proofErr w:type="spellStart"/>
       <w:r>
         <w:rPr>
           <w:rFonts w:eastAsia="Times New Roman" w:cs="Arial"/>
           <w:color w:val="000000"/>
           <w:lang w:eastAsia="da-DK"/>
         </w:rPr>
-        <w:t>Tidsgrænse</w:t>
-      </w:r>
-      <w:proofErr w:type="spellEnd"/>
-      <w:r>
-        <w:rPr>
-          <w:rFonts w:eastAsia="Times New Roman" w:cs="Arial"/>
-          <w:color w:val="000000"/>
-          <w:lang w:eastAsia="da-DK"/>
-        </w:rPr>
-        <w:t>: 3 min.</w:t>
+        <w:t>Tidsgrænse: 3 min.</w:t>
       </w:r>
     </w:p>
     <w:p>
@@ -1522,25 +1160,7 @@
           <w:color w:val="000000"/>
           <w:lang w:val="da-DK" w:eastAsia="da-DK"/>
         </w:rPr>
-        <w:t xml:space="preserve">Korrekt: Klik ”Plan” -&gt; tryk på valgte produkt under ”Hvad skal købes </w:t>
-      </w:r>
-      <w:proofErr w:type="gramStart"/>
-      <w:r>
-        <w:rPr>
-          <w:rFonts w:eastAsia="Times New Roman" w:cs="Arial"/>
-          <w:color w:val="000000"/>
-          <w:lang w:val="da-DK" w:eastAsia="da-DK"/>
-        </w:rPr>
-        <w:t>ind?”</w:t>
-      </w:r>
-      <w:proofErr w:type="gramEnd"/>
-      <w:r>
-        <w:rPr>
-          <w:rFonts w:eastAsia="Times New Roman" w:cs="Arial"/>
-          <w:color w:val="000000"/>
-          <w:lang w:val="da-DK" w:eastAsia="da-DK"/>
-        </w:rPr>
-        <w:t xml:space="preserve"> </w:t>
+        <w:t xml:space="preserve">Korrekt: Klik ”Plan” -&gt; tryk på valgte produkt under ”Hvad skal købes ind?” </w:t>
       </w:r>
       <w:r>
         <w:rPr>
@@ -1548,115 +1168,7 @@
           <w:color w:val="000000"/>
           <w:lang w:eastAsia="da-DK"/>
         </w:rPr>
-        <w:t xml:space="preserve">ELLER </w:t>
-      </w:r>
-      <w:proofErr w:type="spellStart"/>
-      <w:r>
-        <w:rPr>
-          <w:rFonts w:eastAsia="Times New Roman" w:cs="Arial"/>
-          <w:color w:val="000000"/>
-          <w:lang w:eastAsia="da-DK"/>
-        </w:rPr>
-        <w:t>klik</w:t>
-      </w:r>
-      <w:proofErr w:type="spellEnd"/>
-      <w:r>
-        <w:rPr>
-          <w:rFonts w:eastAsia="Times New Roman" w:cs="Arial"/>
-          <w:color w:val="000000"/>
-          <w:lang w:eastAsia="da-DK"/>
-        </w:rPr>
-        <w:t xml:space="preserve"> “</w:t>
-      </w:r>
-      <w:proofErr w:type="spellStart"/>
-      <w:r>
-        <w:rPr>
-          <w:rFonts w:eastAsia="Times New Roman" w:cs="Arial"/>
-          <w:color w:val="000000"/>
-          <w:lang w:eastAsia="da-DK"/>
-        </w:rPr>
-        <w:t>Produkter</w:t>
-      </w:r>
-      <w:proofErr w:type="spellEnd"/>
-      <w:r>
-        <w:rPr>
-          <w:rFonts w:eastAsia="Times New Roman" w:cs="Arial"/>
-          <w:color w:val="000000"/>
-          <w:lang w:eastAsia="da-DK"/>
-        </w:rPr>
-        <w:t xml:space="preserve">” -&gt; </w:t>
-      </w:r>
-      <w:proofErr w:type="spellStart"/>
-      <w:r>
-        <w:rPr>
-          <w:rFonts w:eastAsia="Times New Roman" w:cs="Arial"/>
-          <w:color w:val="000000"/>
-          <w:lang w:eastAsia="da-DK"/>
-        </w:rPr>
-        <w:t>tryk</w:t>
-      </w:r>
-      <w:proofErr w:type="spellEnd"/>
-      <w:r>
-        <w:rPr>
-          <w:rFonts w:eastAsia="Times New Roman" w:cs="Arial"/>
-          <w:color w:val="000000"/>
-          <w:lang w:eastAsia="da-DK"/>
-        </w:rPr>
-        <w:t xml:space="preserve"> </w:t>
-      </w:r>
-      <w:proofErr w:type="spellStart"/>
-      <w:r>
-        <w:rPr>
-          <w:rFonts w:eastAsia="Times New Roman" w:cs="Arial"/>
-          <w:color w:val="000000"/>
-          <w:lang w:eastAsia="da-DK"/>
-        </w:rPr>
-        <w:t>på</w:t>
-      </w:r>
-      <w:proofErr w:type="spellEnd"/>
-      <w:r>
-        <w:rPr>
-          <w:rFonts w:eastAsia="Times New Roman" w:cs="Arial"/>
-          <w:color w:val="000000"/>
-          <w:lang w:eastAsia="da-DK"/>
-        </w:rPr>
-        <w:t xml:space="preserve"> </w:t>
-      </w:r>
-      <w:proofErr w:type="spellStart"/>
-      <w:r>
-        <w:rPr>
-          <w:rFonts w:eastAsia="Times New Roman" w:cs="Arial"/>
-          <w:color w:val="000000"/>
-          <w:lang w:eastAsia="da-DK"/>
-        </w:rPr>
-        <w:t>valgte</w:t>
-      </w:r>
-      <w:proofErr w:type="spellEnd"/>
-      <w:r>
-        <w:rPr>
-          <w:rFonts w:eastAsia="Times New Roman" w:cs="Arial"/>
-          <w:color w:val="000000"/>
-          <w:lang w:eastAsia="da-DK"/>
-        </w:rPr>
-        <w:t xml:space="preserve"> </w:t>
-      </w:r>
-      <w:proofErr w:type="spellStart"/>
-      <w:r>
-        <w:rPr>
-          <w:rFonts w:eastAsia="Times New Roman" w:cs="Arial"/>
-          <w:color w:val="000000"/>
-          <w:lang w:eastAsia="da-DK"/>
-        </w:rPr>
-        <w:t>produkt</w:t>
-      </w:r>
-      <w:proofErr w:type="spellEnd"/>
-      <w:r>
-        <w:rPr>
-          <w:rFonts w:eastAsia="Times New Roman" w:cs="Arial"/>
-          <w:color w:val="000000"/>
-          <w:lang w:eastAsia="da-DK"/>
-        </w:rPr>
-        <w:t>.</w:t>
+        <w:t>ELLER klik “Produkter” -&gt; tryk på valgte produkt.</w:t>
       </w:r>
     </w:p>
     <w:p>
@@ -1670,23 +1182,13 @@
           <w:lang w:eastAsia="da-DK"/>
         </w:rPr>
       </w:pPr>
-      <w:proofErr w:type="spellStart"/>
       <w:r>
         <w:rPr>
           <w:rFonts w:eastAsia="Times New Roman" w:cs="Arial"/>
           <w:color w:val="000000"/>
           <w:lang w:eastAsia="da-DK"/>
         </w:rPr>
-        <w:t>Tidsgrænse</w:t>
-      </w:r>
-      <w:proofErr w:type="spellEnd"/>
-      <w:r>
-        <w:rPr>
-          <w:rFonts w:eastAsia="Times New Roman" w:cs="Arial"/>
-          <w:color w:val="000000"/>
-          <w:lang w:eastAsia="da-DK"/>
-        </w:rPr>
-        <w:t>: 2 min.</w:t>
+        <w:t>Tidsgrænse: 2 min.</w:t>
       </w:r>
     </w:p>
     <w:p>
@@ -1779,23 +1281,13 @@
           <w:lang w:eastAsia="da-DK"/>
         </w:rPr>
       </w:pPr>
-      <w:proofErr w:type="spellStart"/>
       <w:r>
         <w:rPr>
           <w:rFonts w:eastAsia="Times New Roman" w:cs="Arial"/>
           <w:color w:val="000000"/>
           <w:lang w:eastAsia="da-DK"/>
         </w:rPr>
-        <w:t>Tidsgrænse</w:t>
-      </w:r>
-      <w:proofErr w:type="spellEnd"/>
-      <w:r>
-        <w:rPr>
-          <w:rFonts w:eastAsia="Times New Roman" w:cs="Arial"/>
-          <w:color w:val="000000"/>
-          <w:lang w:eastAsia="da-DK"/>
-        </w:rPr>
-        <w:t>: 2 min.</w:t>
+        <w:t>Tidsgrænse: 2 min.</w:t>
       </w:r>
     </w:p>
     <w:p>
@@ -1872,23 +1364,13 @@
           <w:lang w:eastAsia="da-DK"/>
         </w:rPr>
       </w:pPr>
-      <w:proofErr w:type="spellStart"/>
       <w:r>
         <w:rPr>
           <w:rFonts w:eastAsia="Times New Roman" w:cs="Arial"/>
           <w:color w:val="000000"/>
           <w:lang w:eastAsia="da-DK"/>
         </w:rPr>
-        <w:t>Tidsgrænse</w:t>
-      </w:r>
-      <w:proofErr w:type="spellEnd"/>
-      <w:r>
-        <w:rPr>
-          <w:rFonts w:eastAsia="Times New Roman" w:cs="Arial"/>
-          <w:color w:val="000000"/>
-          <w:lang w:eastAsia="da-DK"/>
-        </w:rPr>
-        <w:t>: 2 min.</w:t>
+        <w:t>Tidsgrænse: 2 min.</w:t>
       </w:r>
     </w:p>
     <w:p>
@@ -1981,23 +1463,13 @@
           <w:lang w:eastAsia="da-DK"/>
         </w:rPr>
       </w:pPr>
-      <w:proofErr w:type="spellStart"/>
       <w:r>
         <w:rPr>
           <w:rFonts w:eastAsia="Times New Roman" w:cs="Arial"/>
           <w:color w:val="000000"/>
           <w:lang w:eastAsia="da-DK"/>
         </w:rPr>
-        <w:t>Tidsgrænse</w:t>
-      </w:r>
-      <w:proofErr w:type="spellEnd"/>
-      <w:r>
-        <w:rPr>
-          <w:rFonts w:eastAsia="Times New Roman" w:cs="Arial"/>
-          <w:color w:val="000000"/>
-          <w:lang w:eastAsia="da-DK"/>
-        </w:rPr>
-        <w:t>: 2 min.</w:t>
+        <w:t>Tidsgrænse: 2 min.</w:t>
       </w:r>
     </w:p>
     <w:p>
@@ -2040,25 +1512,7 @@
           <w:color w:val="000000"/>
           <w:lang w:val="da-DK" w:eastAsia="da-DK"/>
         </w:rPr>
-        <w:t xml:space="preserve">Opgave: Du er færdig med </w:t>
-      </w:r>
-      <w:proofErr w:type="spellStart"/>
-      <w:r>
-        <w:rPr>
-          <w:rFonts w:eastAsia="Times New Roman" w:cs="Arial"/>
-          <w:color w:val="000000"/>
-          <w:lang w:val="da-DK" w:eastAsia="da-DK"/>
-        </w:rPr>
-        <w:t>appen</w:t>
-      </w:r>
-      <w:proofErr w:type="spellEnd"/>
-      <w:r>
-        <w:rPr>
-          <w:rFonts w:eastAsia="Times New Roman" w:cs="Arial"/>
-          <w:color w:val="000000"/>
-          <w:lang w:val="da-DK" w:eastAsia="da-DK"/>
-        </w:rPr>
-        <w:t xml:space="preserve"> for nu. Log af.</w:t>
+        <w:t>Opgave: Du er færdig med appen for nu. Log af.</w:t>
       </w:r>
     </w:p>
     <w:p>
@@ -2102,17 +1556,7 @@
           <w:color w:val="000000"/>
           <w:lang w:val="da-DK" w:eastAsia="da-DK"/>
         </w:rPr>
-        <w:t>u</w:t>
-      </w:r>
-      <w:bookmarkStart w:id="4" w:name="_GoBack"/>
-      <w:bookmarkEnd w:id="4"/>
-      <w:r>
-        <w:rPr>
-          <w:rFonts w:eastAsia="Times New Roman" w:cs="Arial"/>
-          <w:color w:val="000000"/>
-          <w:lang w:val="da-DK" w:eastAsia="da-DK"/>
-        </w:rPr>
-        <w:t>d</w:t>
+        <w:t>ud</w:t>
       </w:r>
       <w:r>
         <w:rPr>
@@ -2134,23 +1578,13 @@
           <w:lang w:eastAsia="da-DK"/>
         </w:rPr>
       </w:pPr>
-      <w:proofErr w:type="spellStart"/>
       <w:r>
         <w:rPr>
           <w:rFonts w:eastAsia="Times New Roman" w:cs="Arial"/>
           <w:color w:val="000000"/>
           <w:lang w:eastAsia="da-DK"/>
         </w:rPr>
-        <w:t>Tidsgrænse</w:t>
-      </w:r>
-      <w:proofErr w:type="spellEnd"/>
-      <w:r>
-        <w:rPr>
-          <w:rFonts w:eastAsia="Times New Roman" w:cs="Arial"/>
-          <w:color w:val="000000"/>
-          <w:lang w:eastAsia="da-DK"/>
-        </w:rPr>
-        <w:t>: 2 min.</w:t>
+        <w:t>Tidsgrænse: 2 min.</w:t>
       </w:r>
     </w:p>
     <w:p>
@@ -2309,7 +1743,7 @@
           <w:lang w:val="da-DK" w:eastAsia="da-DK"/>
         </w:rPr>
       </w:pPr>
-      <w:bookmarkStart w:id="5" w:name="_Toc447881036"/>
+      <w:bookmarkStart w:id="4" w:name="_Toc447881036"/>
       <w:r>
         <w:rPr>
           <w:rFonts w:eastAsia="Times New Roman"/>
@@ -2317,7 +1751,7 @@
         </w:rPr>
         <w:t>Særlige minimumskrav</w:t>
       </w:r>
-      <w:bookmarkEnd w:id="5"/>
+      <w:bookmarkEnd w:id="4"/>
     </w:p>
     <w:p>
       <w:pPr>
@@ -2375,7 +1809,6 @@
                 <w:lang w:eastAsia="da-DK"/>
               </w:rPr>
             </w:pPr>
-            <w:proofErr w:type="spellStart"/>
             <w:r>
               <w:rPr>
                 <w:rFonts w:eastAsia="Times New Roman" w:cs="Arial"/>
@@ -2384,31 +1817,8 @@
                 <w:color w:val="000000"/>
                 <w:lang w:eastAsia="da-DK"/>
               </w:rPr>
-              <w:t>Tabel</w:t>
+              <w:t>Tabel pr. testopgave</w:t>
             </w:r>
-            <w:proofErr w:type="spellEnd"/>
-            <w:r>
-              <w:rPr>
-                <w:rFonts w:eastAsia="Times New Roman" w:cs="Arial"/>
-                <w:b/>
-                <w:bCs/>
-                <w:color w:val="000000"/>
-                <w:lang w:eastAsia="da-DK"/>
-              </w:rPr>
-              <w:t xml:space="preserve"> pr. </w:t>
-            </w:r>
-            <w:proofErr w:type="spellStart"/>
-            <w:r>
-              <w:rPr>
-                <w:rFonts w:eastAsia="Times New Roman" w:cs="Arial"/>
-                <w:b/>
-                <w:bCs/>
-                <w:color w:val="000000"/>
-                <w:lang w:eastAsia="da-DK"/>
-              </w:rPr>
-              <w:t>testopgave</w:t>
-            </w:r>
-            <w:proofErr w:type="spellEnd"/>
           </w:p>
         </w:tc>
         <w:tc>
@@ -2438,7 +1848,6 @@
                 <w:lang w:eastAsia="da-DK"/>
               </w:rPr>
             </w:pPr>
-            <w:proofErr w:type="spellStart"/>
             <w:r>
               <w:rPr>
                 <w:rFonts w:eastAsia="Times New Roman" w:cs="Arial"/>
@@ -2446,85 +1855,6 @@
                 <w:lang w:eastAsia="da-DK"/>
               </w:rPr>
               <w:t>Skala</w:t>
-            </w:r>
-            <w:proofErr w:type="spellEnd"/>
-          </w:p>
-        </w:tc>
-      </w:tr>
-      <w:tr>
-        <w:tc>
-          <w:tcPr>
-            <w:tcW w:w="0" w:type="auto"/>
-            <w:tcBorders>
-              <w:top w:val="single" w:sz="6" w:space="0" w:color="000000"/>
-              <w:left w:val="single" w:sz="6" w:space="0" w:color="000000"/>
-              <w:bottom w:val="single" w:sz="6" w:space="0" w:color="000000"/>
-              <w:right w:val="single" w:sz="6" w:space="0" w:color="000000"/>
-            </w:tcBorders>
-            <w:tcMar>
-              <w:top w:w="105" w:type="dxa"/>
-              <w:left w:w="105" w:type="dxa"/>
-              <w:bottom w:w="105" w:type="dxa"/>
-              <w:right w:w="105" w:type="dxa"/>
-            </w:tcMar>
-            <w:hideMark/>
-          </w:tcPr>
-          <w:p>
-            <w:pPr>
-              <w:spacing w:line="276" w:lineRule="auto"/>
-              <w:rPr>
-                <w:rFonts w:eastAsia="Times New Roman" w:cs="Times New Roman"/>
-                <w:sz w:val="24"/>
-                <w:szCs w:val="24"/>
-                <w:lang w:eastAsia="da-DK"/>
-              </w:rPr>
-            </w:pPr>
-            <w:proofErr w:type="spellStart"/>
-            <w:r>
-              <w:rPr>
-                <w:rFonts w:eastAsia="Times New Roman" w:cs="Arial"/>
-                <w:color w:val="000000"/>
-                <w:lang w:eastAsia="da-DK"/>
-              </w:rPr>
-              <w:t>Gennemførsel</w:t>
-            </w:r>
-            <w:proofErr w:type="spellEnd"/>
-          </w:p>
-        </w:tc>
-        <w:tc>
-          <w:tcPr>
-            <w:tcW w:w="0" w:type="auto"/>
-            <w:tcBorders>
-              <w:top w:val="single" w:sz="6" w:space="0" w:color="000000"/>
-              <w:left w:val="single" w:sz="6" w:space="0" w:color="000000"/>
-              <w:bottom w:val="single" w:sz="6" w:space="0" w:color="000000"/>
-              <w:right w:val="single" w:sz="6" w:space="0" w:color="000000"/>
-            </w:tcBorders>
-            <w:tcMar>
-              <w:top w:w="105" w:type="dxa"/>
-              <w:left w:w="105" w:type="dxa"/>
-              <w:bottom w:w="105" w:type="dxa"/>
-              <w:right w:w="105" w:type="dxa"/>
-            </w:tcMar>
-            <w:hideMark/>
-          </w:tcPr>
-          <w:p>
-            <w:pPr>
-              <w:spacing w:line="276" w:lineRule="auto"/>
-              <w:rPr>
-                <w:rFonts w:eastAsia="Times New Roman" w:cs="Times New Roman"/>
-                <w:sz w:val="24"/>
-                <w:szCs w:val="24"/>
-                <w:lang w:val="da-DK" w:eastAsia="da-DK"/>
-              </w:rPr>
-            </w:pPr>
-            <w:r>
-              <w:rPr>
-                <w:rFonts w:eastAsia="Times New Roman" w:cs="Arial"/>
-                <w:color w:val="000000"/>
-                <w:lang w:val="da-DK" w:eastAsia="da-DK"/>
-              </w:rPr>
-              <w:t>Min. 80% af brugerne skal gennemføre</w:t>
             </w:r>
           </w:p>
         </w:tc>
@@ -2563,36 +1893,8 @@
                 <w:color w:val="000000"/>
                 <w:lang w:eastAsia="da-DK"/>
               </w:rPr>
-              <w:t xml:space="preserve">Minimum </w:t>
+              <w:t>Gennemførsel</w:t>
             </w:r>
-            <w:proofErr w:type="spellStart"/>
-            <w:r>
-              <w:rPr>
-                <w:rFonts w:eastAsia="Times New Roman" w:cs="Arial"/>
-                <w:color w:val="000000"/>
-                <w:lang w:eastAsia="da-DK"/>
-              </w:rPr>
-              <w:t>af</w:t>
-            </w:r>
-            <w:proofErr w:type="spellEnd"/>
-            <w:r>
-              <w:rPr>
-                <w:rFonts w:eastAsia="Times New Roman" w:cs="Arial"/>
-                <w:color w:val="000000"/>
-                <w:lang w:eastAsia="da-DK"/>
-              </w:rPr>
-              <w:t xml:space="preserve"> </w:t>
-            </w:r>
-            <w:proofErr w:type="spellStart"/>
-            <w:r>
-              <w:rPr>
-                <w:rFonts w:eastAsia="Times New Roman" w:cs="Arial"/>
-                <w:color w:val="000000"/>
-                <w:lang w:eastAsia="da-DK"/>
-              </w:rPr>
-              <w:t>spild</w:t>
-            </w:r>
-            <w:proofErr w:type="spellEnd"/>
           </w:p>
         </w:tc>
         <w:tc>
@@ -2628,7 +1930,15 @@
                 <w:color w:val="000000"/>
                 <w:lang w:val="da-DK" w:eastAsia="da-DK"/>
               </w:rPr>
-              <w:t>Min. 80% af brugerne må ikke opleve en kritisk fejl</w:t>
+              <w:t>Min. 75</w:t>
+            </w:r>
+            <w:r>
+              <w:rPr>
+                <w:rFonts w:eastAsia="Times New Roman" w:cs="Arial"/>
+                <w:color w:val="000000"/>
+                <w:lang w:val="da-DK" w:eastAsia="da-DK"/>
+              </w:rPr>
+              <w:t>% af brugerne skal gennemføre</w:t>
             </w:r>
           </w:p>
         </w:tc>
@@ -2658,19 +1968,103 @@
                 <w:rFonts w:eastAsia="Times New Roman" w:cs="Times New Roman"/>
                 <w:sz w:val="24"/>
                 <w:szCs w:val="24"/>
-                <w:lang w:eastAsia="da-DK"/>
+                <w:lang w:val="da-DK" w:eastAsia="da-DK"/>
               </w:rPr>
             </w:pPr>
-            <w:proofErr w:type="spellStart"/>
             <w:r>
               <w:rPr>
                 <w:rFonts w:eastAsia="Times New Roman" w:cs="Arial"/>
                 <w:color w:val="000000"/>
-                <w:lang w:eastAsia="da-DK"/>
+                <w:lang w:val="da-DK" w:eastAsia="da-DK"/>
+              </w:rPr>
+              <w:t>Minimum af spild</w:t>
+            </w:r>
+          </w:p>
+        </w:tc>
+        <w:tc>
+          <w:tcPr>
+            <w:tcW w:w="0" w:type="auto"/>
+            <w:tcBorders>
+              <w:top w:val="single" w:sz="6" w:space="0" w:color="000000"/>
+              <w:left w:val="single" w:sz="6" w:space="0" w:color="000000"/>
+              <w:bottom w:val="single" w:sz="6" w:space="0" w:color="000000"/>
+              <w:right w:val="single" w:sz="6" w:space="0" w:color="000000"/>
+            </w:tcBorders>
+            <w:tcMar>
+              <w:top w:w="105" w:type="dxa"/>
+              <w:left w:w="105" w:type="dxa"/>
+              <w:bottom w:w="105" w:type="dxa"/>
+              <w:right w:w="105" w:type="dxa"/>
+            </w:tcMar>
+            <w:hideMark/>
+          </w:tcPr>
+          <w:p>
+            <w:pPr>
+              <w:spacing w:line="276" w:lineRule="auto"/>
+              <w:rPr>
+                <w:rFonts w:eastAsia="Times New Roman" w:cs="Times New Roman"/>
+                <w:sz w:val="24"/>
+                <w:szCs w:val="24"/>
+                <w:lang w:val="da-DK" w:eastAsia="da-DK"/>
+              </w:rPr>
+            </w:pPr>
+            <w:r>
+              <w:rPr>
+                <w:rFonts w:eastAsia="Times New Roman" w:cs="Arial"/>
+                <w:color w:val="000000"/>
+                <w:lang w:val="da-DK" w:eastAsia="da-DK"/>
+              </w:rPr>
+              <w:t>Min. 75</w:t>
+            </w:r>
+            <w:bookmarkStart w:id="5" w:name="_GoBack"/>
+            <w:bookmarkEnd w:id="5"/>
+            <w:r>
+              <w:rPr>
+                <w:rFonts w:eastAsia="Times New Roman" w:cs="Arial"/>
+                <w:color w:val="000000"/>
+                <w:lang w:val="da-DK" w:eastAsia="da-DK"/>
+              </w:rPr>
+              <w:t>% af brugerne må ikke opleve en kritisk fejl</w:t>
+            </w:r>
+          </w:p>
+        </w:tc>
+      </w:tr>
+      <w:tr>
+        <w:tc>
+          <w:tcPr>
+            <w:tcW w:w="0" w:type="auto"/>
+            <w:tcBorders>
+              <w:top w:val="single" w:sz="6" w:space="0" w:color="000000"/>
+              <w:left w:val="single" w:sz="6" w:space="0" w:color="000000"/>
+              <w:bottom w:val="single" w:sz="6" w:space="0" w:color="000000"/>
+              <w:right w:val="single" w:sz="6" w:space="0" w:color="000000"/>
+            </w:tcBorders>
+            <w:tcMar>
+              <w:top w:w="105" w:type="dxa"/>
+              <w:left w:w="105" w:type="dxa"/>
+              <w:bottom w:w="105" w:type="dxa"/>
+              <w:right w:w="105" w:type="dxa"/>
+            </w:tcMar>
+            <w:hideMark/>
+          </w:tcPr>
+          <w:p>
+            <w:pPr>
+              <w:spacing w:line="276" w:lineRule="auto"/>
+              <w:rPr>
+                <w:rFonts w:eastAsia="Times New Roman" w:cs="Times New Roman"/>
+                <w:sz w:val="24"/>
+                <w:szCs w:val="24"/>
+                <w:lang w:val="da-DK" w:eastAsia="da-DK"/>
+              </w:rPr>
+            </w:pPr>
+            <w:r>
+              <w:rPr>
+                <w:rFonts w:eastAsia="Times New Roman" w:cs="Arial"/>
+                <w:color w:val="000000"/>
+                <w:lang w:val="da-DK" w:eastAsia="da-DK"/>
               </w:rPr>
               <w:t>Brugertilfredshed</w:t>
             </w:r>
-            <w:proofErr w:type="spellEnd"/>
           </w:p>
         </w:tc>
         <w:tc>
@@ -2831,7 +2225,7 @@
         <w:rPr>
           <w:rFonts w:eastAsia="Times New Roman" w:cs="Arial"/>
           <w:color w:val="000000"/>
-          <w:lang w:val="da-DK" w:eastAsia="da-DK"/>
+          <w:lang w:eastAsia="da-DK"/>
         </w:rPr>
       </w:pPr>
       <w:r>
@@ -2842,67 +2236,6 @@
         </w:rPr>
         <w:t>I hvilken grad oplevede du det grafiske design under løsningen?</w:t>
       </w:r>
-    </w:p>
-    <w:p>
-      <w:pPr>
-        <w:numPr>
-          <w:ilvl w:val="1"/>
-          <w:numId w:val="9"/>
-        </w:numPr>
-        <w:spacing w:line="276" w:lineRule="auto"/>
-        <w:textAlignment w:val="baseline"/>
-        <w:rPr>
-          <w:rFonts w:eastAsia="Times New Roman" w:cs="Arial"/>
-          <w:color w:val="000000"/>
-          <w:lang w:eastAsia="da-DK"/>
-        </w:rPr>
-      </w:pPr>
-      <w:proofErr w:type="spellStart"/>
-      <w:r>
-        <w:rPr>
-          <w:rFonts w:eastAsia="Times New Roman" w:cs="Arial"/>
-          <w:color w:val="000000"/>
-          <w:lang w:eastAsia="da-DK"/>
-        </w:rPr>
-        <w:t>Grimt</w:t>
-      </w:r>
-      <w:proofErr w:type="spellEnd"/>
-      <w:r>
-        <w:rPr>
-          <w:rFonts w:eastAsia="Times New Roman" w:cs="Arial"/>
-          <w:color w:val="000000"/>
-          <w:lang w:eastAsia="da-DK"/>
-        </w:rPr>
-        <w:t xml:space="preserve"> </w:t>
-      </w:r>
-      <w:proofErr w:type="spellStart"/>
-      <w:r>
-        <w:rPr>
-          <w:rFonts w:eastAsia="Times New Roman" w:cs="Arial"/>
-          <w:color w:val="000000"/>
-          <w:lang w:eastAsia="da-DK"/>
-        </w:rPr>
-        <w:t>til</w:t>
-      </w:r>
-      <w:proofErr w:type="spellEnd"/>
-      <w:r>
-        <w:rPr>
-          <w:rFonts w:eastAsia="Times New Roman" w:cs="Arial"/>
-          <w:color w:val="000000"/>
-          <w:lang w:eastAsia="da-DK"/>
-        </w:rPr>
-        <w:t xml:space="preserve"> </w:t>
-      </w:r>
-      <w:proofErr w:type="spellStart"/>
-      <w:r>
-        <w:rPr>
-          <w:rFonts w:eastAsia="Times New Roman" w:cs="Arial"/>
-          <w:color w:val="000000"/>
-          <w:lang w:eastAsia="da-DK"/>
-        </w:rPr>
-        <w:t>smukt</w:t>
-      </w:r>
-      <w:proofErr w:type="spellEnd"/>
     </w:p>
     <w:p>
       <w:pPr>
@@ -2943,169 +2276,38 @@
           <w:lang w:eastAsia="da-DK"/>
         </w:rPr>
       </w:pPr>
-      <w:proofErr w:type="spellStart"/>
-      <w:r>
-        <w:rPr>
-          <w:rFonts w:eastAsia="Times New Roman" w:cs="Arial"/>
-          <w:color w:val="000000"/>
-          <w:lang w:eastAsia="da-DK"/>
-        </w:rPr>
-        <w:t>Upraktisk</w:t>
-      </w:r>
-      <w:proofErr w:type="spellEnd"/>
-      <w:r>
-        <w:rPr>
-          <w:rFonts w:eastAsia="Times New Roman" w:cs="Arial"/>
-          <w:color w:val="000000"/>
-          <w:lang w:eastAsia="da-DK"/>
-        </w:rPr>
-        <w:t xml:space="preserve"> </w:t>
-      </w:r>
-      <w:proofErr w:type="spellStart"/>
-      <w:r>
-        <w:rPr>
-          <w:rFonts w:eastAsia="Times New Roman" w:cs="Arial"/>
-          <w:color w:val="000000"/>
-          <w:lang w:eastAsia="da-DK"/>
-        </w:rPr>
-        <w:t>til</w:t>
-      </w:r>
-      <w:proofErr w:type="spellEnd"/>
-      <w:r>
-        <w:rPr>
-          <w:rFonts w:eastAsia="Times New Roman" w:cs="Arial"/>
-          <w:color w:val="000000"/>
-          <w:lang w:eastAsia="da-DK"/>
-        </w:rPr>
-        <w:t xml:space="preserve"> </w:t>
-      </w:r>
-      <w:proofErr w:type="spellStart"/>
-      <w:r>
-        <w:rPr>
-          <w:rFonts w:eastAsia="Times New Roman" w:cs="Arial"/>
-          <w:color w:val="000000"/>
-          <w:lang w:eastAsia="da-DK"/>
-        </w:rPr>
-        <w:t>praktisk</w:t>
-      </w:r>
-      <w:proofErr w:type="spellEnd"/>
-    </w:p>
-    <w:p>
-      <w:pPr>
-        <w:pStyle w:val="ListParagraph"/>
-        <w:numPr>
-          <w:ilvl w:val="1"/>
-          <w:numId w:val="9"/>
-        </w:numPr>
-        <w:spacing w:line="276" w:lineRule="auto"/>
-        <w:rPr>
-          <w:rFonts w:eastAsia="Times New Roman" w:cs="Times New Roman"/>
-          <w:sz w:val="24"/>
-          <w:szCs w:val="24"/>
-          <w:lang w:eastAsia="da-DK"/>
-        </w:rPr>
-      </w:pPr>
-      <w:r>
-        <w:rPr>
-          <w:rFonts w:eastAsia="Times New Roman" w:cs="Arial"/>
-          <w:color w:val="000000"/>
-          <w:lang w:eastAsia="da-DK"/>
-        </w:rPr>
-        <w:t xml:space="preserve">Giver </w:t>
-      </w:r>
-      <w:proofErr w:type="spellStart"/>
-      <w:r>
-        <w:rPr>
-          <w:rFonts w:eastAsia="Times New Roman" w:cs="Arial"/>
-          <w:color w:val="000000"/>
-          <w:lang w:eastAsia="da-DK"/>
-        </w:rPr>
-        <w:t>navigationen</w:t>
-      </w:r>
-      <w:proofErr w:type="spellEnd"/>
-      <w:r>
-        <w:rPr>
-          <w:rFonts w:eastAsia="Times New Roman" w:cs="Arial"/>
-          <w:color w:val="000000"/>
-          <w:lang w:eastAsia="da-DK"/>
-        </w:rPr>
-        <w:t xml:space="preserve"> </w:t>
-      </w:r>
-      <w:proofErr w:type="spellStart"/>
-      <w:r>
-        <w:rPr>
-          <w:rFonts w:eastAsia="Times New Roman" w:cs="Arial"/>
-          <w:color w:val="000000"/>
-          <w:lang w:eastAsia="da-DK"/>
-        </w:rPr>
-        <w:t>mening</w:t>
-      </w:r>
-      <w:proofErr w:type="spellEnd"/>
-      <w:r>
-        <w:rPr>
-          <w:rFonts w:eastAsia="Times New Roman" w:cs="Arial"/>
-          <w:color w:val="000000"/>
-          <w:lang w:eastAsia="da-DK"/>
-        </w:rPr>
-        <w:t>?</w:t>
-      </w:r>
-    </w:p>
-    <w:p>
-      <w:pPr>
-        <w:pStyle w:val="ListParagraph"/>
-        <w:numPr>
-          <w:ilvl w:val="1"/>
-          <w:numId w:val="9"/>
-        </w:numPr>
-        <w:spacing w:line="276" w:lineRule="auto"/>
-        <w:rPr>
-          <w:rFonts w:eastAsia="Times New Roman" w:cs="Times New Roman"/>
-          <w:sz w:val="24"/>
-          <w:szCs w:val="24"/>
-          <w:lang w:val="da-DK" w:eastAsia="da-DK"/>
-        </w:rPr>
-      </w:pPr>
-      <w:r>
-        <w:rPr>
-          <w:rFonts w:eastAsia="Times New Roman" w:cs="Arial"/>
-          <w:color w:val="000000"/>
-          <w:lang w:val="da-DK" w:eastAsia="da-DK"/>
-        </w:rPr>
-        <w:t>Giver placeringen af knapper/ information mening?</w:t>
-      </w:r>
-    </w:p>
-    <w:p>
-      <w:pPr>
-        <w:pStyle w:val="ListParagraph"/>
-        <w:numPr>
-          <w:ilvl w:val="1"/>
-          <w:numId w:val="9"/>
-        </w:numPr>
-        <w:spacing w:line="276" w:lineRule="auto"/>
-        <w:rPr>
-          <w:rFonts w:eastAsia="Times New Roman" w:cs="Times New Roman"/>
-          <w:sz w:val="24"/>
-          <w:szCs w:val="24"/>
-          <w:lang w:eastAsia="da-DK"/>
-        </w:rPr>
-      </w:pPr>
-      <w:proofErr w:type="spellStart"/>
-      <w:r>
-        <w:rPr>
-          <w:rFonts w:eastAsia="Times New Roman" w:cs="Arial"/>
-          <w:color w:val="000000"/>
-          <w:lang w:eastAsia="da-DK"/>
-        </w:rPr>
-        <w:t>Osv</w:t>
-      </w:r>
-      <w:proofErr w:type="spellEnd"/>
-      <w:r>
-        <w:rPr>
-          <w:rFonts w:eastAsia="Times New Roman" w:cs="Arial"/>
-          <w:color w:val="000000"/>
-          <w:lang w:eastAsia="da-DK"/>
-        </w:rPr>
-        <w:t>.</w:t>
+      <w:r>
+        <w:rPr>
+          <w:rFonts w:eastAsia="Times New Roman" w:cs="Arial"/>
+          <w:b/>
+          <w:color w:val="000000"/>
+          <w:lang w:val="da-DK" w:eastAsia="da-DK"/>
+        </w:rPr>
+        <w:t>Uddybning</w:t>
+      </w:r>
+      <w:r>
+        <w:rPr>
+          <w:rFonts w:eastAsia="Times New Roman" w:cs="Arial"/>
+          <w:color w:val="000000"/>
+          <w:lang w:val="da-DK" w:eastAsia="da-DK"/>
+        </w:rPr>
+        <w:t xml:space="preserve">: </w:t>
+      </w:r>
+      <w:r>
+        <w:rPr>
+          <w:rFonts w:eastAsia="Times New Roman" w:cs="Arial"/>
+          <w:color w:val="000000"/>
+          <w:lang w:val="da-DK" w:eastAsia="da-DK"/>
+        </w:rPr>
+        <w:t>Upraktisk til praktisk</w:t>
+      </w:r>
+      <w:r>
+        <w:rPr>
+          <w:rFonts w:eastAsia="Times New Roman" w:cs="Arial"/>
+          <w:color w:val="000000"/>
+          <w:lang w:val="da-DK" w:eastAsia="da-DK"/>
+        </w:rPr>
+        <w:t xml:space="preserve"> – giver navigationen og placering af knapper/information mening?</w:t>
       </w:r>
     </w:p>
     <w:p>
@@ -3139,23 +2341,7 @@
           <w:rFonts w:eastAsia="Times New Roman"/>
           <w:lang w:eastAsia="da-DK"/>
         </w:rPr>
-        <w:t xml:space="preserve">Interview </w:t>
-      </w:r>
-      <w:proofErr w:type="spellStart"/>
-      <w:r>
-        <w:rPr>
-          <w:rFonts w:eastAsia="Times New Roman"/>
-          <w:lang w:eastAsia="da-DK"/>
-        </w:rPr>
-        <w:t>efter</w:t>
-      </w:r>
-      <w:proofErr w:type="spellEnd"/>
-      <w:r>
-        <w:rPr>
-          <w:rFonts w:eastAsia="Times New Roman"/>
-          <w:lang w:eastAsia="da-DK"/>
-        </w:rPr>
-        <w:t xml:space="preserve"> test</w:t>
+        <w:t>Interview efter test</w:t>
       </w:r>
       <w:bookmarkEnd w:id="6"/>
     </w:p>
@@ -3179,25 +2365,7 @@
           <w:color w:val="000000"/>
           <w:lang w:val="da-DK" w:eastAsia="da-DK"/>
         </w:rPr>
-        <w:t xml:space="preserve">Hvilke 2-3 ting fungerer bedst i </w:t>
-      </w:r>
-      <w:proofErr w:type="spellStart"/>
-      <w:r>
-        <w:rPr>
-          <w:rFonts w:eastAsia="Times New Roman" w:cs="Arial"/>
-          <w:color w:val="000000"/>
-          <w:lang w:val="da-DK" w:eastAsia="da-DK"/>
-        </w:rPr>
-        <w:t>webappen</w:t>
-      </w:r>
-      <w:proofErr w:type="spellEnd"/>
-      <w:r>
-        <w:rPr>
-          <w:rFonts w:eastAsia="Times New Roman" w:cs="Arial"/>
-          <w:color w:val="000000"/>
-          <w:lang w:val="da-DK" w:eastAsia="da-DK"/>
-        </w:rPr>
-        <w:t>?</w:t>
+        <w:t>Hvilke 2-3 ting fungerer bedst i webappen?</w:t>
       </w:r>
     </w:p>
     <w:p>
@@ -3243,25 +2411,7 @@
           <w:color w:val="000000"/>
           <w:lang w:val="da-DK" w:eastAsia="da-DK"/>
         </w:rPr>
-        <w:t xml:space="preserve">Hvilken funktionalitet savnede du i </w:t>
-      </w:r>
-      <w:proofErr w:type="spellStart"/>
-      <w:r>
-        <w:rPr>
-          <w:rFonts w:eastAsia="Times New Roman" w:cs="Arial"/>
-          <w:color w:val="000000"/>
-          <w:lang w:val="da-DK" w:eastAsia="da-DK"/>
-        </w:rPr>
-        <w:t>webappen</w:t>
-      </w:r>
-      <w:proofErr w:type="spellEnd"/>
-      <w:r>
-        <w:rPr>
-          <w:rFonts w:eastAsia="Times New Roman" w:cs="Arial"/>
-          <w:color w:val="000000"/>
-          <w:lang w:val="da-DK" w:eastAsia="da-DK"/>
-        </w:rPr>
-        <w:t>?</w:t>
+        <w:t>Hvilken funktionalitet savnede du i webappen?</w:t>
       </w:r>
     </w:p>
     <w:p>
@@ -3284,25 +2434,7 @@
           <w:color w:val="000000"/>
           <w:lang w:val="da-DK" w:eastAsia="da-DK"/>
         </w:rPr>
-        <w:t xml:space="preserve">Kender du andre, tilsvarende </w:t>
-      </w:r>
-      <w:proofErr w:type="spellStart"/>
-      <w:r>
-        <w:rPr>
-          <w:rFonts w:eastAsia="Times New Roman" w:cs="Arial"/>
-          <w:color w:val="000000"/>
-          <w:lang w:val="da-DK" w:eastAsia="da-DK"/>
-        </w:rPr>
-        <w:t>webapps</w:t>
-      </w:r>
-      <w:proofErr w:type="spellEnd"/>
-      <w:r>
-        <w:rPr>
-          <w:rFonts w:eastAsia="Times New Roman" w:cs="Arial"/>
-          <w:color w:val="000000"/>
-          <w:lang w:val="da-DK" w:eastAsia="da-DK"/>
-        </w:rPr>
-        <w:t>?</w:t>
+        <w:t>Kender du andre, tilsvarende webapps?</w:t>
       </w:r>
     </w:p>
     <w:p>
@@ -3325,25 +2457,7 @@
           <w:color w:val="000000"/>
           <w:lang w:val="da-DK" w:eastAsia="da-DK"/>
         </w:rPr>
-        <w:t xml:space="preserve">Vil du anbefale denne </w:t>
-      </w:r>
-      <w:proofErr w:type="spellStart"/>
-      <w:r>
-        <w:rPr>
-          <w:rFonts w:eastAsia="Times New Roman" w:cs="Arial"/>
-          <w:color w:val="000000"/>
-          <w:lang w:val="da-DK" w:eastAsia="da-DK"/>
-        </w:rPr>
-        <w:t>webapp</w:t>
-      </w:r>
-      <w:proofErr w:type="spellEnd"/>
-      <w:r>
-        <w:rPr>
-          <w:rFonts w:eastAsia="Times New Roman" w:cs="Arial"/>
-          <w:color w:val="000000"/>
-          <w:lang w:val="da-DK" w:eastAsia="da-DK"/>
-        </w:rPr>
-        <w:t xml:space="preserve"> til andre?</w:t>
+        <w:t>Vil du anbefale denne webapp til andre?</w:t>
       </w:r>
     </w:p>
     <w:p>
@@ -3366,25 +2480,7 @@
           <w:color w:val="000000"/>
           <w:lang w:val="da-DK" w:eastAsia="da-DK"/>
         </w:rPr>
-        <w:t xml:space="preserve">Ville du bruge denne </w:t>
-      </w:r>
-      <w:proofErr w:type="spellStart"/>
-      <w:r>
-        <w:rPr>
-          <w:rFonts w:eastAsia="Times New Roman" w:cs="Arial"/>
-          <w:color w:val="000000"/>
-          <w:lang w:val="da-DK" w:eastAsia="da-DK"/>
-        </w:rPr>
-        <w:t>webapp</w:t>
-      </w:r>
-      <w:proofErr w:type="spellEnd"/>
-      <w:r>
-        <w:rPr>
-          <w:rFonts w:eastAsia="Times New Roman" w:cs="Arial"/>
-          <w:color w:val="000000"/>
-          <w:lang w:val="da-DK" w:eastAsia="da-DK"/>
-        </w:rPr>
-        <w:t xml:space="preserve"> selv?</w:t>
+        <w:t>Ville du bruge denne webapp selv?</w:t>
       </w:r>
     </w:p>
     <w:p>
@@ -4669,27 +3765,9 @@
   </w:num>
   <w:num w:numId="6">
     <w:abstractNumId w:val="9"/>
-    <w:lvlOverride w:ilvl="0"/>
-    <w:lvlOverride w:ilvl="1"/>
-    <w:lvlOverride w:ilvl="2"/>
-    <w:lvlOverride w:ilvl="3"/>
-    <w:lvlOverride w:ilvl="4"/>
-    <w:lvlOverride w:ilvl="5"/>
-    <w:lvlOverride w:ilvl="6"/>
-    <w:lvlOverride w:ilvl="7"/>
-    <w:lvlOverride w:ilvl="8"/>
   </w:num>
   <w:num w:numId="7">
     <w:abstractNumId w:val="0"/>
-    <w:lvlOverride w:ilvl="0"/>
-    <w:lvlOverride w:ilvl="1"/>
-    <w:lvlOverride w:ilvl="2"/>
-    <w:lvlOverride w:ilvl="3"/>
-    <w:lvlOverride w:ilvl="4"/>
-    <w:lvlOverride w:ilvl="5"/>
-    <w:lvlOverride w:ilvl="6"/>
-    <w:lvlOverride w:ilvl="7"/>
-    <w:lvlOverride w:ilvl="8"/>
   </w:num>
   <w:num w:numId="8">
     <w:abstractNumId w:val="1"/>
@@ -4751,15 +3829,6 @@
   </w:num>
   <w:num w:numId="10">
     <w:abstractNumId w:val="8"/>
-    <w:lvlOverride w:ilvl="0"/>
-    <w:lvlOverride w:ilvl="1"/>
-    <w:lvlOverride w:ilvl="2"/>
-    <w:lvlOverride w:ilvl="3"/>
-    <w:lvlOverride w:ilvl="4"/>
-    <w:lvlOverride w:ilvl="5"/>
-    <w:lvlOverride w:ilvl="6"/>
-    <w:lvlOverride w:ilvl="7"/>
-    <w:lvlOverride w:ilvl="8"/>
   </w:num>
 </w:numbering>
 </file>

</xml_diff>